<commit_message>
formulir pindah datang wni
</commit_message>
<xml_diff>
--- a/surat_templates/formulir_pindah_datang_wni.docx
+++ b/surat_templates/formulir_pindah_datang_wni.docx
@@ -138,8 +138,10 @@
           <w:szCs w:val="24"/>
           <w:lang w:val="en-US"/>
         </w:rPr>
-        <w:t>dsn</w:t>
-      </w:r>
+        <w:t>form.dsn</w:t>
+      </w:r>
+      <w:bookmarkStart w:id="0" w:name="_GoBack"/>
+      <w:bookmarkEnd w:id="0"/>
       <w:r>
         <w:rPr>
           <w:sz w:val="24"/>
@@ -891,14 +893,6 @@
           <w:szCs w:val="24"/>
           <w:lang w:val="en-US"/>
         </w:rPr>
-        <w:t xml:space="preserve"> </w:t>
-      </w:r>
-      <w:r>
-        <w:rPr>
-          <w:sz w:val="24"/>
-          <w:szCs w:val="24"/>
-          <w:lang w:val="en-US"/>
-        </w:rPr>
         <w:t>penduduk</w:t>
       </w:r>
       <w:r>
@@ -1953,8 +1947,6 @@
               </w:rPr>
               <w:t>/</w:t>
             </w:r>
-            <w:bookmarkStart w:id="0" w:name="_GoBack"/>
-            <w:bookmarkEnd w:id="0"/>
             <w:r>
               <w:rPr>
                 <w:sz w:val="24"/>
@@ -6717,7 +6709,7 @@
 </file>
 
 <file path=customXml/itemProps1.xml><?xml version="1.0" encoding="utf-8"?>
-<ds:datastoreItem xmlns:ds="http://schemas.openxmlformats.org/officeDocument/2006/customXml" ds:itemID="{3B8AFAA5-88C8-4AED-BC10-6A01201AB096}">
+<ds:datastoreItem xmlns:ds="http://schemas.openxmlformats.org/officeDocument/2006/customXml" ds:itemID="{B520428A-C8D7-4923-9C79-49FCCF601E10}">
   <ds:schemaRefs>
     <ds:schemaRef ds:uri="http://schemas.openxmlformats.org/officeDocument/2006/bibliography"/>
   </ds:schemaRefs>

</xml_diff>